<commit_message>
complete quarto presentation for edinbr group
</commit_message>
<xml_diff>
--- a/papers/paper_01__health_quals_wages/paper_01__health_quals_wages.docx
+++ b/papers/paper_01__health_quals_wages/paper_01__health_quals_wages.docx
@@ -331,6 +331,161 @@
       </w:pPr>
       <w:r>
         <w:t xml:space="preserve">Introduction</w:t>
+      </w:r>
+    </w:p>
+    <w:p>
+      <w:pPr>
+        <w:pStyle w:val="FirstParagraph"/>
+      </w:pPr>
+      <w:r>
+        <w:t xml:space="preserve">For working-age people, being employed or retired is associated with relatively good health, while being unemployment and long-term sickness) are associated with relatively poor health. Other economic states occupy an intermediate position. There is evidence to say that good quality work (e.g. insecure, high job-strain) is beneficial for health. There is also evidence that unemployment itself increases the risk of poor health (especially poor mental health) and premature mortality, rather than bad health being part of a broader selection effect.</w:t>
+      </w:r>
+    </w:p>
+    <w:p>
+      <w:pPr>
+        <w:pStyle w:val="BodyText"/>
+      </w:pPr>
+      <w:r>
+        <w:t xml:space="preserve">From a policy perspective, there has been long-standing interest in increasing the share of the population in paid employment, and lowering the porportion who are unemployed, long-term sick and looking after home and family. Measures to achieve this have usually focused on moving people out of the detrimental states, rather than preventing them moving into them in the first place. They have tended to focus on the sub-groups of the population in these states and claiming out-of-work benefits.  The policy mix has included public employment support, increased conditionality (including sanctions and changes to benefit eligibility) as well as increasing the financial support for working. In addition, some policies have provided financial help to meet the costs of working (e.g. childcare, Access to Work). While the overall approach has moved some people into work, it also appears to have pushed others into long-term sickness and other forms of economic inactivity.  </w:t>
+      </w:r>
+    </w:p>
+    <w:p>
+      <w:pPr>
+        <w:pStyle w:val="BodyText"/>
+      </w:pPr>
+      <w:r>
+        <w:t xml:space="preserve">The ability to account for the differences between reservation wages (lowest wage one will accept for working) and the prevailing market wage effects on labour market supply were studied by</w:t>
+      </w:r>
+      <w:r>
+        <w:t xml:space="preserve"> </w:t>
+      </w:r>
+      <w:r>
+        <w:t xml:space="preserve">Brown, Roberts, and Taylor (2010)</w:t>
+      </w:r>
+      <w:r>
+        <w:t xml:space="preserve"> </w:t>
+      </w:r>
+      <w:r>
+        <w:t xml:space="preserve">who found "</w:t>
+      </w:r>
+      <w:r>
+        <w:rPr>
+          <w:iCs/>
+          <w:i/>
+        </w:rPr>
+        <w:t xml:space="preserve">no evidence for the argument that those with health problems will have higher reservation wages</w:t>
+      </w:r>
+      <w:r>
+        <w:t xml:space="preserve">". This is an important result as Brown et al (2010) describe how poor health therefore effectively weakens labour market participation in contrast with some studies which found that poor health increased the reservation wage. However, it should be noted that sub group analysis were not performed in the aforementioned paper which used the 1991 – 2004 British Household Panel Survey (BHPS).</w:t>
+      </w:r>
+    </w:p>
+    <w:p>
+      <w:pPr>
+        <w:pStyle w:val="BodyText"/>
+      </w:pPr>
+      <w:r>
+        <w:t xml:space="preserve">A further area of interest is the effect of gender on labour market participation.</w:t>
+      </w:r>
+    </w:p>
+    <w:p>
+      <w:pPr>
+        <w:pStyle w:val="BodyText"/>
+      </w:pPr>
+      <w:r>
+        <w:t xml:space="preserve"> Verdugo et al (2020)</w:t>
+      </w:r>
+      <w:hyperlink w:anchor="X424ae1dfb199fdaa161d17bdce77f94503db3d6">
+        <w:r>
+          <w:rPr>
+            <w:rStyle w:val="Hyperlink"/>
+            <w:vertAlign w:val="superscript"/>
+          </w:rPr>
+          <w:t xml:space="preserve">[2]</w:t>
+        </w:r>
+      </w:hyperlink>
+      <w:r>
+        <w:t xml:space="preserve"> </w:t>
+      </w:r>
+      <w:r>
+        <w:t xml:space="preserve">studied 10 countries (including the UK) and how the Great recession of 2007 impacted participation in the labour markets with countries such as UK showing that female participation increased</w:t>
+      </w:r>
+    </w:p>
+    <w:p>
+      <w:pPr>
+        <w:pStyle w:val="BodyText"/>
+      </w:pPr>
+      <w:hyperlink w:anchor="Xf4c8113f07524640efcbf4d5822e1fc633a9e60">
+        <w:r>
+          <w:rPr>
+            <w:rStyle w:val="Hyperlink"/>
+          </w:rPr>
+          <w:t xml:space="preserve">[1]</w:t>
+        </w:r>
+      </w:hyperlink>
+      <w:r>
+        <w:t xml:space="preserve"> </w:t>
+      </w:r>
+      <w:r>
+        <w:t xml:space="preserve">Brown, S., Roberts, J. and Taylor, K., 2010. Reservation wages, labour market participation and health. </w:t>
+      </w:r>
+      <w:r>
+        <w:rPr>
+          <w:iCs/>
+          <w:i/>
+        </w:rPr>
+        <w:t xml:space="preserve">Journal of the Royal Statistical Society Series A: Statistics in Society</w:t>
+      </w:r>
+      <w:r>
+        <w:t xml:space="preserve">, </w:t>
+      </w:r>
+      <w:r>
+        <w:rPr>
+          <w:iCs/>
+          <w:i/>
+        </w:rPr>
+        <w:t xml:space="preserve">173</w:t>
+      </w:r>
+      <w:r>
+        <w:t xml:space="preserve">(3), pp.501-529.</w:t>
+      </w:r>
+    </w:p>
+    <w:p>
+      <w:pPr>
+        <w:pStyle w:val="BodyText"/>
+      </w:pPr>
+      <w:hyperlink w:anchor="X6ae359e89ea24432127ac5e463063b1e05d509f">
+        <w:r>
+          <w:rPr>
+            <w:rStyle w:val="Hyperlink"/>
+          </w:rPr>
+          <w:t xml:space="preserve">[2]</w:t>
+        </w:r>
+      </w:hyperlink>
+      <w:r>
+        <w:t xml:space="preserve"> </w:t>
+      </w:r>
+      <w:r>
+        <w:t xml:space="preserve">Verdugo, G. and Allègre, G., 2020. Labour force participation and job polarization: Evidence from Europe during the Great Recession. </w:t>
+      </w:r>
+      <w:r>
+        <w:rPr>
+          <w:iCs/>
+          <w:i/>
+        </w:rPr>
+        <w:t xml:space="preserve">Labour Economics</w:t>
+      </w:r>
+      <w:r>
+        <w:t xml:space="preserve">, </w:t>
+      </w:r>
+      <w:r>
+        <w:rPr>
+          <w:iCs/>
+          <w:i/>
+        </w:rPr>
+        <w:t xml:space="preserve">66</w:t>
+      </w:r>
+      <w:r>
+        <w:t xml:space="preserve">, p.101881.</w:t>
       </w:r>
     </w:p>
     <w:bookmarkEnd w:id="23"/>
@@ -10376,7 +10531,7 @@
       </w:r>
     </w:p>
     <w:bookmarkEnd w:id="60"/>
-    <w:bookmarkStart w:id="63" w:name="appendices"/>
+    <w:bookmarkStart w:id="66" w:name="appendices"/>
     <w:p>
       <w:pPr>
         <w:pStyle w:val="Heading1"/>
@@ -10395,7 +10550,7 @@
       </w:r>
     </w:p>
     <w:bookmarkEnd w:id="61"/>
-    <w:bookmarkStart w:id="62" w:name="appendix-2"/>
+    <w:bookmarkStart w:id="65" w:name="appendix-2"/>
     <w:p>
       <w:pPr>
         <w:pStyle w:val="Heading2"/>
@@ -10404,8 +10559,56 @@
         <w:t xml:space="preserve">Appendix 2</w:t>
       </w:r>
     </w:p>
-    <w:bookmarkEnd w:id="62"/>
+    <w:bookmarkStart w:id="64" w:name="refs"/>
+    <w:bookmarkStart w:id="63" w:name="ref-brown2010"/>
+    <w:p>
+      <w:pPr>
+        <w:pStyle w:val="Bibliography"/>
+      </w:pPr>
+      <w:r>
+        <w:t xml:space="preserve">Brown, Sarah, Jennifer Roberts, and Karl Taylor. 2010.</w:t>
+      </w:r>
+      <w:r>
+        <w:t xml:space="preserve"> </w:t>
+      </w:r>
+      <w:r>
+        <w:t xml:space="preserve">“Reservation Wages, Labour Market Participation and Health.”</w:t>
+      </w:r>
+      <w:r>
+        <w:t xml:space="preserve"> </w:t>
+      </w:r>
+      <w:r>
+        <w:rPr>
+          <w:iCs/>
+          <w:i/>
+        </w:rPr>
+        <w:t xml:space="preserve">Journal of the Royal Statistical Society. Series A (Statistics in Society)</w:t>
+      </w:r>
+      <w:r>
+        <w:t xml:space="preserve"> </w:t>
+      </w:r>
+      <w:r>
+        <w:t xml:space="preserve">173 (3): 501–29.</w:t>
+      </w:r>
+      <w:r>
+        <w:t xml:space="preserve"> </w:t>
+      </w:r>
+      <w:hyperlink r:id="rId62">
+        <w:r>
+          <w:rPr>
+            <w:rStyle w:val="Hyperlink"/>
+          </w:rPr>
+          <w:t xml:space="preserve">http://www.jstor.org/stable/40666273</w:t>
+        </w:r>
+      </w:hyperlink>
+      <w:r>
+        <w:t xml:space="preserve">.</w:t>
+      </w:r>
+    </w:p>
     <w:bookmarkEnd w:id="63"/>
+    <w:bookmarkEnd w:id="64"/>
+    <w:bookmarkEnd w:id="65"/>
+    <w:bookmarkEnd w:id="66"/>
     <w:sectPr/>
   </w:body>
 </w:document>

</xml_diff>